<commit_message>
change to requirements file
</commit_message>
<xml_diff>
--- a/Team 8/12 - VLSI Report.docx
+++ b/Team 8/12 - VLSI Report.docx
@@ -51,7 +51,7 @@
         <w:pStyle w:val="ListParagraph"/>
         <w:numPr>
           <w:ilvl w:val="0"/>
-          <w:numId w:val="1"/>
+          <w:numId w:val="3"/>
         </w:numPr>
         <w:rPr>
           <w:rFonts w:ascii="Times New Roman" w:hAnsi="Times New Roman" w:cs="Times New Roman"/>
@@ -61,19 +61,144 @@
       </w:pPr>
       <w:r>
         <w:rPr>
-          <w:rFonts w:ascii="Times New Roman" w:hAnsi="Times New Roman" w:cs="Times New Roman"/>
-          <w:sz w:val="36"/>
-          <w:szCs w:val="36"/>
-        </w:rPr>
-        <w:t>S</w:t>
-      </w:r>
+          <w:noProof/>
+        </w:rPr>
+        <w:drawing>
+          <wp:anchor distT="0" distB="0" distL="114300" distR="114300" simplePos="0" relativeHeight="251671552" behindDoc="1" locked="0" layoutInCell="1" allowOverlap="1" wp14:anchorId="73DB5F32" wp14:editId="0CE93EC3">
+            <wp:simplePos x="0" y="0"/>
+            <wp:positionH relativeFrom="margin">
+              <wp:align>right</wp:align>
+            </wp:positionH>
+            <wp:positionV relativeFrom="paragraph">
+              <wp:posOffset>3500120</wp:posOffset>
+            </wp:positionV>
+            <wp:extent cx="5943600" cy="2554605"/>
+            <wp:effectExtent l="0" t="0" r="0" b="0"/>
+            <wp:wrapTight wrapText="bothSides">
+              <wp:wrapPolygon edited="0">
+                <wp:start x="0" y="0"/>
+                <wp:lineTo x="0" y="21423"/>
+                <wp:lineTo x="21531" y="21423"/>
+                <wp:lineTo x="21531" y="0"/>
+                <wp:lineTo x="0" y="0"/>
+              </wp:wrapPolygon>
+            </wp:wrapTight>
+            <wp:docPr id="10" name="Picture 10" descr="Diagram&#10;&#10;Description automatically generated"/>
+            <wp:cNvGraphicFramePr>
+              <a:graphicFrameLocks xmlns:a="http://schemas.openxmlformats.org/drawingml/2006/main" noChangeAspect="1"/>
+            </wp:cNvGraphicFramePr>
+            <a:graphic xmlns:a="http://schemas.openxmlformats.org/drawingml/2006/main">
+              <a:graphicData uri="http://schemas.openxmlformats.org/drawingml/2006/picture">
+                <pic:pic xmlns:pic="http://schemas.openxmlformats.org/drawingml/2006/picture">
+                  <pic:nvPicPr>
+                    <pic:cNvPr id="10" name="Picture 10" descr="Diagram&#10;&#10;Description automatically generated"/>
+                    <pic:cNvPicPr/>
+                  </pic:nvPicPr>
+                  <pic:blipFill>
+                    <a:blip r:embed="rId5" cstate="print">
+                      <a:extLst>
+                        <a:ext uri="{28A0092B-C50C-407E-A947-70E740481C1C}">
+                          <a14:useLocalDpi xmlns:a14="http://schemas.microsoft.com/office/drawing/2010/main" val="0"/>
+                        </a:ext>
+                      </a:extLst>
+                    </a:blip>
+                    <a:stretch>
+                      <a:fillRect/>
+                    </a:stretch>
+                  </pic:blipFill>
+                  <pic:spPr>
+                    <a:xfrm>
+                      <a:off x="0" y="0"/>
+                      <a:ext cx="5943600" cy="2554605"/>
+                    </a:xfrm>
+                    <a:prstGeom prst="rect">
+                      <a:avLst/>
+                    </a:prstGeom>
+                  </pic:spPr>
+                </pic:pic>
+              </a:graphicData>
+            </a:graphic>
+          </wp:anchor>
+        </w:drawing>
+      </w:r>
+      <w:r>
+        <w:rPr>
+          <w:noProof/>
+        </w:rPr>
+        <w:drawing>
+          <wp:anchor distT="0" distB="0" distL="114300" distR="114300" simplePos="0" relativeHeight="251670528" behindDoc="1" locked="0" layoutInCell="1" allowOverlap="1" wp14:anchorId="74DC40CD" wp14:editId="764636F6">
+            <wp:simplePos x="0" y="0"/>
+            <wp:positionH relativeFrom="margin">
+              <wp:align>right</wp:align>
+            </wp:positionH>
+            <wp:positionV relativeFrom="paragraph">
+              <wp:posOffset>570865</wp:posOffset>
+            </wp:positionV>
+            <wp:extent cx="5943600" cy="2958465"/>
+            <wp:effectExtent l="0" t="0" r="0" b="0"/>
+            <wp:wrapTight wrapText="bothSides">
+              <wp:wrapPolygon edited="0">
+                <wp:start x="0" y="0"/>
+                <wp:lineTo x="0" y="21419"/>
+                <wp:lineTo x="21531" y="21419"/>
+                <wp:lineTo x="21531" y="0"/>
+                <wp:lineTo x="0" y="0"/>
+              </wp:wrapPolygon>
+            </wp:wrapTight>
+            <wp:docPr id="9" name="Picture 9" descr="Diagram&#10;&#10;Description automatically generated"/>
+            <wp:cNvGraphicFramePr>
+              <a:graphicFrameLocks xmlns:a="http://schemas.openxmlformats.org/drawingml/2006/main" noChangeAspect="1"/>
+            </wp:cNvGraphicFramePr>
+            <a:graphic xmlns:a="http://schemas.openxmlformats.org/drawingml/2006/main">
+              <a:graphicData uri="http://schemas.openxmlformats.org/drawingml/2006/picture">
+                <pic:pic xmlns:pic="http://schemas.openxmlformats.org/drawingml/2006/picture">
+                  <pic:nvPicPr>
+                    <pic:cNvPr id="9" name="Picture 9" descr="Diagram&#10;&#10;Description automatically generated"/>
+                    <pic:cNvPicPr/>
+                  </pic:nvPicPr>
+                  <pic:blipFill>
+                    <a:blip r:embed="rId6" cstate="print">
+                      <a:extLst>
+                        <a:ext uri="{28A0092B-C50C-407E-A947-70E740481C1C}">
+                          <a14:useLocalDpi xmlns:a14="http://schemas.microsoft.com/office/drawing/2010/main" val="0"/>
+                        </a:ext>
+                      </a:extLst>
+                    </a:blip>
+                    <a:stretch>
+                      <a:fillRect/>
+                    </a:stretch>
+                  </pic:blipFill>
+                  <pic:spPr>
+                    <a:xfrm>
+                      <a:off x="0" y="0"/>
+                      <a:ext cx="5943600" cy="2958465"/>
+                    </a:xfrm>
+                    <a:prstGeom prst="rect">
+                      <a:avLst/>
+                    </a:prstGeom>
+                  </pic:spPr>
+                </pic:pic>
+              </a:graphicData>
+            </a:graphic>
+          </wp:anchor>
+        </w:drawing>
+      </w:r>
+    </w:p>
+    <w:p>
+      <w:pPr>
+        <w:rPr>
+          <w:rFonts w:ascii="Times New Roman" w:hAnsi="Times New Roman" w:cs="Times New Roman"/>
+          <w:sz w:val="36"/>
+          <w:szCs w:val="36"/>
+        </w:rPr>
+      </w:pPr>
     </w:p>
     <w:p>
       <w:pPr>
         <w:pStyle w:val="ListParagraph"/>
         <w:numPr>
           <w:ilvl w:val="0"/>
-          <w:numId w:val="1"/>
+          <w:numId w:val="3"/>
         </w:numPr>
         <w:rPr>
           <w:rFonts w:ascii="Times New Roman" w:hAnsi="Times New Roman" w:cs="Times New Roman"/>
@@ -102,6 +227,7 @@
           <w:sz w:val="36"/>
           <w:szCs w:val="36"/>
         </w:rPr>
+        <w:lastRenderedPageBreak/>
         <w:drawing>
           <wp:anchor distT="0" distB="0" distL="114300" distR="114300" simplePos="0" relativeHeight="251658240" behindDoc="1" locked="0" layoutInCell="1" allowOverlap="1" wp14:anchorId="6603689A" wp14:editId="4CE2132A">
             <wp:simplePos x="0" y="0"/>
@@ -136,7 +262,7 @@
                     </pic:cNvPicPr>
                   </pic:nvPicPr>
                   <pic:blipFill>
-                    <a:blip r:embed="rId5">
+                    <a:blip r:embed="rId7">
                       <a:extLst>
                         <a:ext uri="{28A0092B-C50C-407E-A947-70E740481C1C}">
                           <a14:useLocalDpi xmlns:a14="http://schemas.microsoft.com/office/drawing/2010/main" val="0"/>
@@ -198,16 +324,42 @@
       </w:pPr>
       <w:r>
         <w:rPr>
+          <w:rFonts w:ascii="Times New Roman" w:hAnsi="Times New Roman" w:cs="Times New Roman"/>
+          <w:sz w:val="36"/>
+          <w:szCs w:val="36"/>
+        </w:rPr>
+        <w:t xml:space="preserve"> Design Schematic After Synthesis Screenshot</w:t>
+      </w:r>
+    </w:p>
+    <w:p>
+      <w:pPr>
+        <w:pStyle w:val="ListParagraph"/>
+        <w:ind w:left="1440"/>
+        <w:rPr>
           <w:noProof/>
         </w:rPr>
+      </w:pPr>
+    </w:p>
+    <w:p>
+      <w:pPr>
+        <w:pStyle w:val="ListParagraph"/>
+        <w:ind w:left="1440"/>
+        <w:rPr>
+          <w:noProof/>
+        </w:rPr>
+      </w:pPr>
+      <w:r>
+        <w:rPr>
+          <w:noProof/>
+        </w:rPr>
         <w:drawing>
-          <wp:anchor distT="0" distB="0" distL="114300" distR="114300" simplePos="0" relativeHeight="251669504" behindDoc="1" locked="0" layoutInCell="1" allowOverlap="1" wp14:anchorId="54231966" wp14:editId="4E2D4300">
+          <wp:anchor distT="0" distB="0" distL="114300" distR="114300" simplePos="0" relativeHeight="251673600" behindDoc="1" locked="0" layoutInCell="1" allowOverlap="1" wp14:anchorId="5AEB44F7" wp14:editId="460AD5A1">
             <wp:simplePos x="0" y="0"/>
-            <wp:positionH relativeFrom="column">
-              <wp:posOffset>167640</wp:posOffset>
+            <wp:positionH relativeFrom="margin">
+              <wp:align>left</wp:align>
             </wp:positionH>
             <wp:positionV relativeFrom="paragraph">
-              <wp:posOffset>3019425</wp:posOffset>
+              <wp:posOffset>6985</wp:posOffset>
             </wp:positionV>
             <wp:extent cx="5318760" cy="3191256"/>
             <wp:effectExtent l="0" t="0" r="0" b="9525"/>
@@ -234,7 +386,7 @@
                     </pic:cNvPicPr>
                   </pic:nvPicPr>
                   <pic:blipFill>
-                    <a:blip r:embed="rId6">
+                    <a:blip r:embed="rId8">
                       <a:extLst>
                         <a:ext uri="{28A0092B-C50C-407E-A947-70E740481C1C}">
                           <a14:useLocalDpi xmlns:a14="http://schemas.microsoft.com/office/drawing/2010/main" val="0"/>
@@ -271,14 +423,136 @@
           </wp:anchor>
         </w:drawing>
       </w:r>
-      <w:r>
-        <w:rPr>
-          <w:rFonts w:ascii="Times New Roman" w:hAnsi="Times New Roman" w:cs="Times New Roman"/>
-          <w:sz w:val="36"/>
-          <w:szCs w:val="36"/>
-        </w:rPr>
-        <w:t xml:space="preserve"> Design Schematic After Synthesis Screenshot</w:t>
-      </w:r>
+    </w:p>
+    <w:p>
+      <w:pPr>
+        <w:pStyle w:val="ListParagraph"/>
+        <w:ind w:left="1440"/>
+        <w:rPr>
+          <w:noProof/>
+        </w:rPr>
+      </w:pPr>
+    </w:p>
+    <w:p>
+      <w:pPr>
+        <w:pStyle w:val="ListParagraph"/>
+        <w:ind w:left="1440"/>
+        <w:rPr>
+          <w:noProof/>
+        </w:rPr>
+      </w:pPr>
+    </w:p>
+    <w:p>
+      <w:pPr>
+        <w:pStyle w:val="ListParagraph"/>
+        <w:ind w:left="1440"/>
+        <w:rPr>
+          <w:rFonts w:ascii="Times New Roman" w:hAnsi="Times New Roman" w:cs="Times New Roman"/>
+          <w:sz w:val="36"/>
+          <w:szCs w:val="36"/>
+        </w:rPr>
+      </w:pPr>
+    </w:p>
+    <w:p>
+      <w:pPr>
+        <w:pStyle w:val="ListParagraph"/>
+        <w:ind w:left="1440"/>
+        <w:rPr>
+          <w:rFonts w:ascii="Times New Roman" w:hAnsi="Times New Roman" w:cs="Times New Roman"/>
+          <w:sz w:val="36"/>
+          <w:szCs w:val="36"/>
+        </w:rPr>
+      </w:pPr>
+    </w:p>
+    <w:p>
+      <w:pPr>
+        <w:ind w:left="1080"/>
+        <w:rPr>
+          <w:rFonts w:ascii="Times New Roman" w:hAnsi="Times New Roman" w:cs="Times New Roman"/>
+          <w:sz w:val="36"/>
+          <w:szCs w:val="36"/>
+        </w:rPr>
+      </w:pPr>
+    </w:p>
+    <w:p>
+      <w:pPr>
+        <w:ind w:left="1080"/>
+        <w:rPr>
+          <w:rFonts w:ascii="Times New Roman" w:hAnsi="Times New Roman" w:cs="Times New Roman"/>
+          <w:sz w:val="36"/>
+          <w:szCs w:val="36"/>
+        </w:rPr>
+      </w:pPr>
+    </w:p>
+    <w:p>
+      <w:pPr>
+        <w:ind w:left="1080"/>
+        <w:rPr>
+          <w:rFonts w:ascii="Times New Roman" w:hAnsi="Times New Roman" w:cs="Times New Roman"/>
+          <w:sz w:val="36"/>
+          <w:szCs w:val="36"/>
+        </w:rPr>
+      </w:pPr>
+    </w:p>
+    <w:p>
+      <w:pPr>
+        <w:ind w:left="1080"/>
+        <w:rPr>
+          <w:rFonts w:ascii="Times New Roman" w:hAnsi="Times New Roman" w:cs="Times New Roman"/>
+          <w:sz w:val="36"/>
+          <w:szCs w:val="36"/>
+        </w:rPr>
+      </w:pPr>
+    </w:p>
+    <w:p>
+      <w:pPr>
+        <w:ind w:left="1080"/>
+        <w:rPr>
+          <w:rFonts w:ascii="Times New Roman" w:hAnsi="Times New Roman" w:cs="Times New Roman"/>
+          <w:sz w:val="36"/>
+          <w:szCs w:val="36"/>
+        </w:rPr>
+      </w:pPr>
+    </w:p>
+    <w:p>
+      <w:pPr>
+        <w:ind w:left="1080"/>
+        <w:rPr>
+          <w:rFonts w:ascii="Times New Roman" w:hAnsi="Times New Roman" w:cs="Times New Roman"/>
+          <w:sz w:val="36"/>
+          <w:szCs w:val="36"/>
+        </w:rPr>
+      </w:pPr>
+    </w:p>
+    <w:p>
+      <w:pPr>
+        <w:ind w:left="1080"/>
+        <w:rPr>
+          <w:rFonts w:ascii="Times New Roman" w:hAnsi="Times New Roman" w:cs="Times New Roman"/>
+          <w:sz w:val="36"/>
+          <w:szCs w:val="36"/>
+        </w:rPr>
+      </w:pPr>
+    </w:p>
+    <w:p>
+      <w:pPr>
+        <w:ind w:left="1080"/>
+        <w:rPr>
+          <w:rFonts w:ascii="Times New Roman" w:hAnsi="Times New Roman" w:cs="Times New Roman"/>
+          <w:sz w:val="36"/>
+          <w:szCs w:val="36"/>
+        </w:rPr>
+      </w:pPr>
+    </w:p>
+    <w:p>
+      <w:pPr>
+        <w:ind w:left="1080"/>
+        <w:rPr>
+          <w:rFonts w:ascii="Times New Roman" w:hAnsi="Times New Roman" w:cs="Times New Roman"/>
+          <w:sz w:val="36"/>
+          <w:szCs w:val="36"/>
+        </w:rPr>
+      </w:pPr>
     </w:p>
     <w:p>
       <w:pPr>
@@ -302,13 +576,13 @@
         </w:rPr>
         <w:lastRenderedPageBreak/>
         <w:drawing>
-          <wp:anchor distT="0" distB="0" distL="114300" distR="114300" simplePos="0" relativeHeight="251660288" behindDoc="1" locked="0" layoutInCell="1" allowOverlap="1" wp14:anchorId="6C3707D8" wp14:editId="1BC4CE2C">
+          <wp:anchor distT="0" distB="0" distL="114300" distR="114300" simplePos="0" relativeHeight="251660288" behindDoc="1" locked="0" layoutInCell="1" allowOverlap="1" wp14:anchorId="6C3707D8" wp14:editId="69E9E89F">
             <wp:simplePos x="0" y="0"/>
-            <wp:positionH relativeFrom="margin">
-              <wp:align>center</wp:align>
+            <wp:positionH relativeFrom="page">
+              <wp:posOffset>316865</wp:posOffset>
             </wp:positionH>
             <wp:positionV relativeFrom="paragraph">
-              <wp:posOffset>411480</wp:posOffset>
+              <wp:posOffset>483870</wp:posOffset>
             </wp:positionV>
             <wp:extent cx="7318658" cy="2339340"/>
             <wp:effectExtent l="0" t="0" r="0" b="3810"/>
@@ -335,7 +609,7 @@
                     </pic:cNvPicPr>
                   </pic:nvPicPr>
                   <pic:blipFill>
-                    <a:blip r:embed="rId7">
+                    <a:blip r:embed="rId9">
                       <a:extLst>
                         <a:ext uri="{28A0092B-C50C-407E-A947-70E740481C1C}">
                           <a14:useLocalDpi xmlns:a14="http://schemas.microsoft.com/office/drawing/2010/main" val="0"/>
@@ -378,16 +652,17 @@
           <w:sz w:val="36"/>
           <w:szCs w:val="36"/>
         </w:rPr>
-        <w:t>Post-Synthesis Simulation Screensho</w:t>
-      </w:r>
-      <w:r>
-        <w:rPr>
-          <w:rFonts w:ascii="Times New Roman" w:hAnsi="Times New Roman" w:cs="Times New Roman"/>
-          <w:sz w:val="36"/>
-          <w:szCs w:val="36"/>
-        </w:rPr>
-        <w:t>t</w:t>
-      </w:r>
+        <w:t>Post-Synthesis Simulation Screenshot</w:t>
+      </w:r>
+    </w:p>
+    <w:p>
+      <w:pPr>
+        <w:rPr>
+          <w:rFonts w:ascii="Times New Roman" w:hAnsi="Times New Roman" w:cs="Times New Roman"/>
+          <w:sz w:val="36"/>
+          <w:szCs w:val="36"/>
+        </w:rPr>
+      </w:pPr>
     </w:p>
     <w:p>
       <w:pPr>
@@ -405,28 +680,20 @@
       <w:r>
         <w:rPr>
           <w:rFonts w:ascii="Times New Roman" w:hAnsi="Times New Roman" w:cs="Times New Roman"/>
-          <w:sz w:val="36"/>
-          <w:szCs w:val="36"/>
-        </w:rPr>
-        <w:t>Chip Schematic Screensho</w:t>
-      </w:r>
-      <w:r>
-        <w:rPr>
-          <w:rFonts w:ascii="Times New Roman" w:hAnsi="Times New Roman" w:cs="Times New Roman"/>
           <w:noProof/>
           <w:sz w:val="36"/>
           <w:szCs w:val="36"/>
         </w:rPr>
         <w:drawing>
-          <wp:anchor distT="0" distB="0" distL="114300" distR="114300" simplePos="0" relativeHeight="251665408" behindDoc="1" locked="0" layoutInCell="1" allowOverlap="1" wp14:anchorId="40B80418" wp14:editId="6E81D0C0">
+          <wp:anchor distT="0" distB="0" distL="114300" distR="114300" simplePos="0" relativeHeight="251665408" behindDoc="1" locked="0" layoutInCell="1" allowOverlap="1" wp14:anchorId="40B80418" wp14:editId="52FDD33E">
             <wp:simplePos x="0" y="0"/>
             <wp:positionH relativeFrom="margin">
-              <wp:posOffset>0</wp:posOffset>
+              <wp:posOffset>-53340</wp:posOffset>
             </wp:positionH>
             <wp:positionV relativeFrom="paragraph">
-              <wp:posOffset>2910205</wp:posOffset>
+              <wp:posOffset>490855</wp:posOffset>
             </wp:positionV>
-            <wp:extent cx="6306621" cy="3286760"/>
+            <wp:extent cx="6306185" cy="3286760"/>
             <wp:effectExtent l="0" t="0" r="0" b="8890"/>
             <wp:wrapTight wrapText="bothSides">
               <wp:wrapPolygon edited="0">
@@ -451,7 +718,7 @@
                     </pic:cNvPicPr>
                   </pic:nvPicPr>
                   <pic:blipFill>
-                    <a:blip r:embed="rId8">
+                    <a:blip r:embed="rId10">
                       <a:extLst>
                         <a:ext uri="{28A0092B-C50C-407E-A947-70E740481C1C}">
                           <a14:useLocalDpi xmlns:a14="http://schemas.microsoft.com/office/drawing/2010/main" val="0"/>
@@ -466,7 +733,7 @@
                   <pic:spPr bwMode="auto">
                     <a:xfrm>
                       <a:off x="0" y="0"/>
-                      <a:ext cx="6306621" cy="3286760"/>
+                      <a:ext cx="6306185" cy="3286760"/>
                     </a:xfrm>
                     <a:prstGeom prst="rect">
                       <a:avLst/>
@@ -494,6 +761,14 @@
           <w:sz w:val="36"/>
           <w:szCs w:val="36"/>
         </w:rPr>
+        <w:t>Chip Schematic Screensho</w:t>
+      </w:r>
+      <w:r>
+        <w:rPr>
+          <w:rFonts w:ascii="Times New Roman" w:hAnsi="Times New Roman" w:cs="Times New Roman"/>
+          <w:sz w:val="36"/>
+          <w:szCs w:val="36"/>
+        </w:rPr>
         <w:t>t</w:t>
       </w:r>
     </w:p>
@@ -510,30 +785,6 @@
     </w:p>
     <w:p>
       <w:pPr>
-        <w:pStyle w:val="ListParagraph"/>
-        <w:ind w:left="1440"/>
-        <w:rPr>
-          <w:rFonts w:ascii="Times New Roman" w:hAnsi="Times New Roman" w:cs="Times New Roman"/>
-          <w:sz w:val="36"/>
-          <w:szCs w:val="36"/>
-        </w:rPr>
-      </w:pPr>
-    </w:p>
-    <w:p>
-      <w:pPr>
-        <w:pStyle w:val="ListParagraph"/>
-        <w:ind w:left="1440"/>
-        <w:rPr>
-          <w:rFonts w:ascii="Times New Roman" w:hAnsi="Times New Roman" w:cs="Times New Roman"/>
-          <w:sz w:val="36"/>
-          <w:szCs w:val="36"/>
-        </w:rPr>
-      </w:pPr>
-    </w:p>
-    <w:p>
-      <w:pPr>
-        <w:pStyle w:val="ListParagraph"/>
-        <w:ind w:left="1440"/>
         <w:rPr>
           <w:rFonts w:ascii="Times New Roman" w:hAnsi="Times New Roman" w:cs="Times New Roman"/>
           <w:sz w:val="36"/>
@@ -557,7 +808,7 @@
         <w:pStyle w:val="ListParagraph"/>
         <w:numPr>
           <w:ilvl w:val="0"/>
-          <w:numId w:val="1"/>
+          <w:numId w:val="3"/>
         </w:numPr>
         <w:rPr>
           <w:rFonts w:ascii="Times New Roman" w:hAnsi="Times New Roman" w:cs="Times New Roman"/>
@@ -571,7 +822,7 @@
         <w:pStyle w:val="ListParagraph"/>
         <w:numPr>
           <w:ilvl w:val="1"/>
-          <w:numId w:val="1"/>
+          <w:numId w:val="3"/>
         </w:numPr>
         <w:rPr>
           <w:rFonts w:ascii="Times New Roman" w:hAnsi="Times New Roman" w:cs="Times New Roman"/>
@@ -615,7 +866,7 @@
                     <pic:cNvPicPr/>
                   </pic:nvPicPr>
                   <pic:blipFill>
-                    <a:blip r:embed="rId9">
+                    <a:blip r:embed="rId11">
                       <a:extLst>
                         <a:ext uri="{28A0092B-C50C-407E-A947-70E740481C1C}">
                           <a14:useLocalDpi xmlns:a14="http://schemas.microsoft.com/office/drawing/2010/main" val="0"/>
@@ -664,7 +915,7 @@
         <w:pStyle w:val="ListParagraph"/>
         <w:numPr>
           <w:ilvl w:val="1"/>
-          <w:numId w:val="1"/>
+          <w:numId w:val="3"/>
         </w:numPr>
         <w:rPr>
           <w:rFonts w:ascii="Times New Roman" w:hAnsi="Times New Roman" w:cs="Times New Roman"/>
@@ -728,7 +979,7 @@
                     <pic:cNvPicPr/>
                   </pic:nvPicPr>
                   <pic:blipFill>
-                    <a:blip r:embed="rId10">
+                    <a:blip r:embed="rId12">
                       <a:extLst>
                         <a:ext uri="{28A0092B-C50C-407E-A947-70E740481C1C}">
                           <a14:useLocalDpi xmlns:a14="http://schemas.microsoft.com/office/drawing/2010/main" val="0"/>
@@ -854,7 +1105,7 @@
         <w:pStyle w:val="ListParagraph"/>
         <w:numPr>
           <w:ilvl w:val="1"/>
-          <w:numId w:val="1"/>
+          <w:numId w:val="3"/>
         </w:numPr>
         <w:rPr>
           <w:rFonts w:ascii="Times New Roman" w:hAnsi="Times New Roman" w:cs="Times New Roman"/>
@@ -898,7 +1149,7 @@
                     <pic:cNvPicPr/>
                   </pic:nvPicPr>
                   <pic:blipFill>
-                    <a:blip r:embed="rId11">
+                    <a:blip r:embed="rId13">
                       <a:extLst>
                         <a:ext uri="{28A0092B-C50C-407E-A947-70E740481C1C}">
                           <a14:useLocalDpi xmlns:a14="http://schemas.microsoft.com/office/drawing/2010/main" val="0"/>
@@ -944,7 +1195,7 @@
         <w:pStyle w:val="ListParagraph"/>
         <w:numPr>
           <w:ilvl w:val="0"/>
-          <w:numId w:val="1"/>
+          <w:numId w:val="3"/>
         </w:numPr>
         <w:rPr>
           <w:rFonts w:ascii="Times New Roman" w:hAnsi="Times New Roman" w:cs="Times New Roman"/>
@@ -973,29 +1224,81 @@
     <w:p>
       <w:pPr>
         <w:pStyle w:val="ListParagraph"/>
-        <w:rPr>
-          <w:rFonts w:ascii="Times New Roman" w:hAnsi="Times New Roman" w:cs="Times New Roman"/>
-          <w:sz w:val="36"/>
-          <w:szCs w:val="36"/>
-        </w:rPr>
-      </w:pPr>
-    </w:p>
-    <w:p>
-      <w:pPr>
-        <w:pStyle w:val="ListParagraph"/>
-        <w:rPr>
-          <w:rFonts w:ascii="Times New Roman" w:hAnsi="Times New Roman" w:cs="Times New Roman"/>
-          <w:sz w:val="36"/>
-          <w:szCs w:val="36"/>
-        </w:rPr>
-      </w:pPr>
-    </w:p>
-    <w:p>
-      <w:pPr>
-        <w:pStyle w:val="ListParagraph"/>
         <w:numPr>
           <w:ilvl w:val="0"/>
-          <w:numId w:val="1"/>
+          <w:numId w:val="3"/>
+        </w:numPr>
+        <w:rPr>
+          <w:rFonts w:ascii="Times New Roman" w:hAnsi="Times New Roman" w:cs="Times New Roman"/>
+          <w:sz w:val="36"/>
+          <w:szCs w:val="36"/>
+        </w:rPr>
+      </w:pPr>
+      <w:r>
+        <w:rPr>
+          <w:rFonts w:ascii="Times New Roman" w:hAnsi="Times New Roman" w:cs="Times New Roman"/>
+          <w:sz w:val="36"/>
+          <w:szCs w:val="36"/>
+        </w:rPr>
+        <w:t xml:space="preserve">At first, we designed a circuit that handles priority, but it had problems with starvation. Our second design was implemented sequentially to deal with the starvation problem. </w:t>
+      </w:r>
+      <w:r>
+        <w:rPr>
+          <w:rFonts w:ascii="Times New Roman" w:hAnsi="Times New Roman" w:cs="Times New Roman"/>
+          <w:sz w:val="36"/>
+          <w:szCs w:val="36"/>
+        </w:rPr>
+        <w:t xml:space="preserve">The rationale behind using </w:t>
+      </w:r>
+      <w:r>
+        <w:rPr>
+          <w:rFonts w:ascii="Times New Roman" w:hAnsi="Times New Roman" w:cs="Times New Roman"/>
+          <w:sz w:val="36"/>
+          <w:szCs w:val="36"/>
+        </w:rPr>
+        <w:t>the</w:t>
+      </w:r>
+      <w:r>
+        <w:rPr>
+          <w:rFonts w:ascii="Times New Roman" w:hAnsi="Times New Roman" w:cs="Times New Roman"/>
+          <w:sz w:val="36"/>
+          <w:szCs w:val="36"/>
+        </w:rPr>
+        <w:t xml:space="preserve"> sequential design is that through its simplicity, we can minimize our area and power consumption, and drive up the clock speed. This would make the delay between checking a signal in 2 rounds negligible while still not suffering from starvation. Simply, </w:t>
+      </w:r>
+      <w:r>
+        <w:rPr>
+          <w:rFonts w:ascii="Times New Roman" w:hAnsi="Times New Roman" w:cs="Times New Roman"/>
+          <w:sz w:val="36"/>
+          <w:szCs w:val="36"/>
+        </w:rPr>
+        <w:t>it’s</w:t>
+      </w:r>
+      <w:r>
+        <w:rPr>
+          <w:rFonts w:ascii="Times New Roman" w:hAnsi="Times New Roman" w:cs="Times New Roman"/>
+          <w:sz w:val="36"/>
+          <w:szCs w:val="36"/>
+        </w:rPr>
+        <w:t xml:space="preserve"> a small, power efficient, and fast design.</w:t>
+      </w:r>
+    </w:p>
+    <w:p>
+      <w:pPr>
+        <w:pStyle w:val="ListParagraph"/>
+        <w:rPr>
+          <w:rFonts w:ascii="Times New Roman" w:hAnsi="Times New Roman" w:cs="Times New Roman"/>
+          <w:sz w:val="36"/>
+          <w:szCs w:val="36"/>
+        </w:rPr>
+      </w:pPr>
+    </w:p>
+    <w:p>
+      <w:pPr>
+        <w:pStyle w:val="ListParagraph"/>
+        <w:numPr>
+          <w:ilvl w:val="0"/>
+          <w:numId w:val="3"/>
         </w:numPr>
         <w:rPr>
           <w:rFonts w:ascii="Times New Roman" w:hAnsi="Times New Roman" w:cs="Times New Roman"/>
@@ -1152,6 +1455,92 @@
     </w:lvl>
   </w:abstractNum>
   <w:abstractNum w:abstractNumId="1" w15:restartNumberingAfterBreak="0">
+    <w:nsid w:val="775F55F1"/>
+    <w:multiLevelType w:val="hybridMultilevel"/>
+    <w:tmpl w:val="ABF42EE6"/>
+    <w:lvl w:ilvl="0" w:tplc="04090017">
+      <w:start w:val="1"/>
+      <w:numFmt w:val="lowerLetter"/>
+      <w:lvlText w:val="%1)"/>
+      <w:lvlJc w:val="left"/>
+      <w:pPr>
+        <w:ind w:left="720" w:hanging="360"/>
+      </w:pPr>
+    </w:lvl>
+    <w:lvl w:ilvl="1" w:tplc="04090019">
+      <w:start w:val="1"/>
+      <w:numFmt w:val="lowerLetter"/>
+      <w:lvlText w:val="%2."/>
+      <w:lvlJc w:val="left"/>
+      <w:pPr>
+        <w:ind w:left="1440" w:hanging="360"/>
+      </w:pPr>
+    </w:lvl>
+    <w:lvl w:ilvl="2" w:tplc="0409001B" w:tentative="1">
+      <w:start w:val="1"/>
+      <w:numFmt w:val="lowerRoman"/>
+      <w:lvlText w:val="%3."/>
+      <w:lvlJc w:val="right"/>
+      <w:pPr>
+        <w:ind w:left="2160" w:hanging="180"/>
+      </w:pPr>
+    </w:lvl>
+    <w:lvl w:ilvl="3" w:tplc="0409000F" w:tentative="1">
+      <w:start w:val="1"/>
+      <w:numFmt w:val="decimal"/>
+      <w:lvlText w:val="%4."/>
+      <w:lvlJc w:val="left"/>
+      <w:pPr>
+        <w:ind w:left="2880" w:hanging="360"/>
+      </w:pPr>
+    </w:lvl>
+    <w:lvl w:ilvl="4" w:tplc="04090019" w:tentative="1">
+      <w:start w:val="1"/>
+      <w:numFmt w:val="lowerLetter"/>
+      <w:lvlText w:val="%5."/>
+      <w:lvlJc w:val="left"/>
+      <w:pPr>
+        <w:ind w:left="3600" w:hanging="360"/>
+      </w:pPr>
+    </w:lvl>
+    <w:lvl w:ilvl="5" w:tplc="0409001B" w:tentative="1">
+      <w:start w:val="1"/>
+      <w:numFmt w:val="lowerRoman"/>
+      <w:lvlText w:val="%6."/>
+      <w:lvlJc w:val="right"/>
+      <w:pPr>
+        <w:ind w:left="4320" w:hanging="180"/>
+      </w:pPr>
+    </w:lvl>
+    <w:lvl w:ilvl="6" w:tplc="0409000F" w:tentative="1">
+      <w:start w:val="1"/>
+      <w:numFmt w:val="decimal"/>
+      <w:lvlText w:val="%7."/>
+      <w:lvlJc w:val="left"/>
+      <w:pPr>
+        <w:ind w:left="5040" w:hanging="360"/>
+      </w:pPr>
+    </w:lvl>
+    <w:lvl w:ilvl="7" w:tplc="04090019" w:tentative="1">
+      <w:start w:val="1"/>
+      <w:numFmt w:val="lowerLetter"/>
+      <w:lvlText w:val="%8."/>
+      <w:lvlJc w:val="left"/>
+      <w:pPr>
+        <w:ind w:left="5760" w:hanging="360"/>
+      </w:pPr>
+    </w:lvl>
+    <w:lvl w:ilvl="8" w:tplc="0409001B" w:tentative="1">
+      <w:start w:val="1"/>
+      <w:numFmt w:val="lowerRoman"/>
+      <w:lvlText w:val="%9."/>
+      <w:lvlJc w:val="right"/>
+      <w:pPr>
+        <w:ind w:left="6480" w:hanging="180"/>
+      </w:pPr>
+    </w:lvl>
+  </w:abstractNum>
+  <w:abstractNum w:abstractNumId="2" w15:restartNumberingAfterBreak="0">
     <w:nsid w:val="782C7664"/>
     <w:multiLevelType w:val="hybridMultilevel"/>
     <w:tmpl w:val="FDC4E27C"/>
@@ -1241,10 +1630,13 @@
     </w:lvl>
   </w:abstractNum>
   <w:num w:numId="1">
-    <w:abstractNumId w:val="1"/>
+    <w:abstractNumId w:val="2"/>
   </w:num>
   <w:num w:numId="2">
     <w:abstractNumId w:val="0"/>
+  </w:num>
+  <w:num w:numId="3">
+    <w:abstractNumId w:val="1"/>
   </w:num>
 </w:numbering>
 </file>

</xml_diff>